<commit_message>
schema updated with erd v3
</commit_message>
<xml_diff>
--- a/ORACLE/schema.docx
+++ b/ORACLE/schema.docx
@@ -495,31 +495,22 @@
         </w:numPr>
       </w:pPr>
       <w:r>
-        <w:t>OFFERS</w:t>
-      </w:r>
-      <w:r>
-        <w:t xml:space="preserve"> </w:t>
-      </w:r>
-      <w:r>
-        <w:t xml:space="preserve">( ADMIN_ID, </w:t>
-      </w:r>
-      <w:r>
-        <w:rPr>
-          <w:u w:val="single"/>
-        </w:rPr>
-        <w:t>CUSTOMER_ID</w:t>
-      </w:r>
-      <w:r>
-        <w:t xml:space="preserve">, </w:t>
-      </w:r>
-      <w:r>
-        <w:rPr>
-          <w:u w:val="single"/>
-        </w:rPr>
-        <w:t>PROMO_ID</w:t>
-      </w:r>
-      <w:r>
-        <w:t>)</w:t>
+        <w:t>CHOOSES(</w:t>
+      </w:r>
+      <w:r>
+        <w:rPr>
+          <w:u w:val="single"/>
+        </w:rPr>
+        <w:t>OR</w:t>
+      </w:r>
+      <w:r>
+        <w:rPr>
+          <w:u w:val="single"/>
+        </w:rPr>
+        <w:t>DER_ID</w:t>
+      </w:r>
+      <w:r>
+        <w:t>, CUSTOMER_ID)</w:t>
       </w:r>
     </w:p>
     <w:p>
@@ -531,28 +522,22 @@
         </w:numPr>
       </w:pPr>
       <w:r>
-        <w:t xml:space="preserve">PAYS ( </w:t>
-      </w:r>
-      <w:r>
-        <w:rPr>
-          <w:u w:val="single"/>
-        </w:rPr>
-        <w:t>ORDER_ID</w:t>
-      </w:r>
-      <w:r>
-        <w:t xml:space="preserve">, </w:t>
-      </w:r>
-      <w:r>
-        <w:rPr>
-          <w:u w:val="single"/>
-        </w:rPr>
-        <w:t>CUSTOMER_ID</w:t>
-      </w:r>
-      <w:r>
-        <w:t>, PROMO_ID, PAY_ID)</w:t>
-      </w:r>
-      <w:r>
-        <w:t xml:space="preserve"> // NEED CORRCTIONS</w:t>
+        <w:t xml:space="preserve">USES ( </w:t>
+      </w:r>
+      <w:r>
+        <w:rPr>
+          <w:u w:val="single"/>
+        </w:rPr>
+        <w:t>OR</w:t>
+      </w:r>
+      <w:r>
+        <w:rPr>
+          <w:u w:val="single"/>
+        </w:rPr>
+        <w:t>DER_ID</w:t>
+      </w:r>
+      <w:r>
+        <w:t>, PROMO_ID)</w:t>
       </w:r>
     </w:p>
     <w:p>
@@ -564,19 +549,7 @@
         </w:numPr>
       </w:pPr>
       <w:r>
-        <w:t xml:space="preserve">REVIEWS ( </w:t>
-      </w:r>
-      <w:r>
-        <w:t>REVIEW_ID</w:t>
-      </w:r>
-      <w:r>
-        <w:t xml:space="preserve">, </w:t>
-      </w:r>
-      <w:r>
-        <w:t>CUSTOMER_ID</w:t>
-      </w:r>
-      <w:r>
-        <w:t xml:space="preserve">, </w:t>
+        <w:t xml:space="preserve">PAYS( ORDER_ID, </w:t>
       </w:r>
       <w:r>
         <w:rPr>
@@ -585,10 +558,7 @@
         <w:t>PAY_ID</w:t>
       </w:r>
       <w:r>
-        <w:t>, RESTAURANT_ID)</w:t>
-      </w:r>
-      <w:r>
-        <w:t xml:space="preserve"> // NEED CORRECTIONS</w:t>
+        <w:t>)</w:t>
       </w:r>
     </w:p>
     <w:p>
@@ -600,25 +570,34 @@
         </w:numPr>
       </w:pPr>
       <w:r>
-        <w:t>APPOINTS</w:t>
+        <w:t>OFFERS</w:t>
       </w:r>
       <w:r>
         <w:t xml:space="preserve"> </w:t>
       </w:r>
       <w:r>
-        <w:t>(</w:t>
-      </w:r>
-      <w:r>
-        <w:t xml:space="preserve"> </w:t>
-      </w:r>
-      <w:r>
-        <w:rPr>
-          <w:u w:val="single"/>
-        </w:rPr>
-        <w:t>FOODMAN_ID</w:t>
-      </w:r>
-      <w:r>
-        <w:t>, CONTRACT_ID,  ADMIN_ID)</w:t>
+        <w:t xml:space="preserve">( ADMIN_ID, </w:t>
+      </w:r>
+      <w:r>
+        <w:rPr>
+          <w:u w:val="single"/>
+        </w:rPr>
+        <w:t>CUSTOMER_ID</w:t>
+      </w:r>
+      <w:r>
+        <w:t xml:space="preserve">, </w:t>
+      </w:r>
+      <w:r>
+        <w:rPr>
+          <w:u w:val="single"/>
+        </w:rPr>
+        <w:t>PROMO_ID</w:t>
+      </w:r>
+      <w:r>
+        <w:t>, REMAINING_PROMO</w:t>
+      </w:r>
+      <w:r>
+        <w:t>)</w:t>
       </w:r>
     </w:p>
     <w:p>
@@ -630,16 +609,112 @@
         </w:numPr>
       </w:pPr>
       <w:r>
+        <w:t>REVIEWS (</w:t>
+      </w:r>
+      <w:r>
+        <w:rPr>
+          <w:u w:val="single"/>
+        </w:rPr>
+        <w:t>CUSTOMER_ID</w:t>
+      </w:r>
+      <w:r>
+        <w:t xml:space="preserve">, </w:t>
+      </w:r>
+      <w:r>
+        <w:rPr>
+          <w:u w:val="single"/>
+        </w:rPr>
+        <w:t>PAY_ID</w:t>
+      </w:r>
+      <w:r>
+        <w:t xml:space="preserve">, </w:t>
+      </w:r>
+      <w:r>
+        <w:rPr>
+          <w:u w:val="single"/>
+        </w:rPr>
+        <w:t>RESTAURANT_ID</w:t>
+      </w:r>
+      <w:r>
+        <w:rPr>
+          <w:u w:val="single"/>
+        </w:rPr>
+        <w:t>,</w:t>
+      </w:r>
+      <w:r>
+        <w:t xml:space="preserve"> </w:t>
+      </w:r>
+      <w:r>
+        <w:t>REVIEW_ID</w:t>
+      </w:r>
+      <w:r>
+        <w:t>)</w:t>
+      </w:r>
+      <w:r>
+        <w:t xml:space="preserve"> </w:t>
+      </w:r>
+    </w:p>
+    <w:p>
+      <w:pPr>
+        <w:pStyle w:val="ListParagraph"/>
+        <w:numPr>
+          <w:ilvl w:val="0"/>
+          <w:numId w:val="3"/>
+        </w:numPr>
+      </w:pPr>
+      <w:r>
+        <w:t>APPOINTS</w:t>
+      </w:r>
+      <w:r>
+        <w:t xml:space="preserve"> </w:t>
+      </w:r>
+      <w:r>
+        <w:t>(</w:t>
+      </w:r>
+      <w:r>
+        <w:t xml:space="preserve"> </w:t>
+      </w:r>
+      <w:r>
+        <w:rPr>
+          <w:u w:val="single"/>
+        </w:rPr>
+        <w:t>FOODMAN_ID</w:t>
+      </w:r>
+      <w:r>
+        <w:t xml:space="preserve">, </w:t>
+      </w:r>
+      <w:r>
+        <w:rPr>
+          <w:u w:val="single"/>
+        </w:rPr>
+        <w:t>CONTRACT_ID</w:t>
+      </w:r>
+      <w:r>
+        <w:t>,  A</w:t>
+      </w:r>
+      <w:bookmarkStart w:id="0" w:name="_GoBack"/>
+      <w:bookmarkEnd w:id="0"/>
+      <w:r>
+        <w:t>DMIN_ID)</w:t>
+      </w:r>
+    </w:p>
+    <w:p>
+      <w:pPr>
+        <w:pStyle w:val="ListParagraph"/>
+        <w:numPr>
+          <w:ilvl w:val="0"/>
+          <w:numId w:val="3"/>
+        </w:numPr>
+      </w:pPr>
+      <w:r>
         <w:t>DELIVERS_BY (</w:t>
       </w:r>
-      <w:bookmarkStart w:id="0" w:name="_GoBack"/>
       <w:r>
         <w:rPr>
           <w:u w:val="single"/>
         </w:rPr>
         <w:t>FOODMAN_ID</w:t>
       </w:r>
-      <w:bookmarkEnd w:id="0"/>
       <w:r>
         <w:t>, VEHICLE_ID)</w:t>
       </w:r>

</xml_diff>

<commit_message>
schema file updated with some instructions
</commit_message>
<xml_diff>
--- a/ORACLE/schema.docx
+++ b/ORACLE/schema.docx
@@ -4,15 +4,142 @@
   <w:body>
     <w:p>
       <w:pPr>
+        <w:pStyle w:val="ListParagraph"/>
+      </w:pPr>
+      <w:r>
+        <w:t xml:space="preserve">ALL IDS ARE </w:t>
+      </w:r>
+      <w:proofErr w:type="gramStart"/>
+      <w:r>
+        <w:t>VARCHAR2(</w:t>
+      </w:r>
+      <w:proofErr w:type="gramEnd"/>
+      <w:r>
+        <w:t>15)</w:t>
+      </w:r>
+    </w:p>
+    <w:p>
+      <w:pPr>
+        <w:pStyle w:val="ListParagraph"/>
+      </w:pPr>
+      <w:r>
+        <w:t xml:space="preserve">ALL NAMES </w:t>
+      </w:r>
+      <w:proofErr w:type="gramStart"/>
+      <w:r>
+        <w:t>VARCHAR2(</w:t>
+      </w:r>
+      <w:proofErr w:type="gramEnd"/>
+      <w:r>
+        <w:t>50)</w:t>
+      </w:r>
+    </w:p>
+    <w:p>
+      <w:pPr>
+        <w:pStyle w:val="ListParagraph"/>
+      </w:pPr>
+      <w:r>
+        <w:t>ALL LO</w:t>
+      </w:r>
+      <w:r>
+        <w:t xml:space="preserve">CATIONS VARCHAR2(200) + </w:t>
+      </w:r>
+      <w:r>
+        <w:t>IMAGE_PATH</w:t>
+      </w:r>
+      <w:r>
+        <w:t xml:space="preserve"> + PASSWORD HASH</w:t>
+      </w:r>
+      <w:bookmarkStart w:id="0" w:name="_GoBack"/>
+      <w:bookmarkEnd w:id="0"/>
+    </w:p>
+    <w:p>
+      <w:pPr>
+        <w:pStyle w:val="ListParagraph"/>
+      </w:pPr>
+      <w:r>
+        <w:t xml:space="preserve">RATING IS IN </w:t>
+      </w:r>
+      <w:proofErr w:type="gramStart"/>
+      <w:r>
+        <w:t>NUMBER(</w:t>
+      </w:r>
+      <w:proofErr w:type="gramEnd"/>
+      <w:r>
+        <w:t>1,1)</w:t>
+      </w:r>
+    </w:p>
+    <w:p>
+      <w:pPr>
+        <w:pStyle w:val="ListParagraph"/>
+      </w:pPr>
+      <w:r>
+        <w:t xml:space="preserve">PHONE_NUMBER IN </w:t>
+      </w:r>
+      <w:proofErr w:type="gramStart"/>
+      <w:r>
+        <w:t>VARCHAR2(</w:t>
+      </w:r>
+      <w:proofErr w:type="gramEnd"/>
+      <w:r>
+        <w:t>15)</w:t>
+      </w:r>
+    </w:p>
+    <w:p>
+      <w:pPr>
+        <w:pStyle w:val="ListParagraph"/>
+      </w:pPr>
+      <w:r>
+        <w:t>PRICE IS INT NUMBER</w:t>
+      </w:r>
+    </w:p>
+    <w:p>
+      <w:pPr>
+        <w:pStyle w:val="ListParagraph"/>
+      </w:pPr>
+      <w:r>
+        <w:t xml:space="preserve"> </w:t>
+      </w:r>
+    </w:p>
+    <w:p>
+      <w:pPr>
+        <w:rPr>
+          <w:sz w:val="56"/>
+        </w:rPr>
+      </w:pPr>
+      <w:r>
+        <w:rPr>
+          <w:sz w:val="56"/>
+        </w:rPr>
+        <w:br w:type="page"/>
+      </w:r>
+    </w:p>
+    <w:p>
+      <w:pPr>
+        <w:rPr>
+          <w:sz w:val="28"/>
+        </w:rPr>
+      </w:pPr>
+    </w:p>
+    <w:p>
+      <w:pPr>
         <w:jc w:val="center"/>
         <w:rPr>
           <w:sz w:val="56"/>
         </w:rPr>
       </w:pPr>
-      <w:r>
+    </w:p>
+    <w:p>
+      <w:pPr>
+        <w:jc w:val="center"/>
         <w:rPr>
           <w:sz w:val="56"/>
         </w:rPr>
+      </w:pPr>
+      <w:r>
+        <w:rPr>
+          <w:sz w:val="56"/>
+        </w:rPr>
         <w:t>ENTITY SETS</w:t>
       </w:r>
       <w:r>
@@ -88,7 +215,21 @@
         <w:t>ID</w:t>
       </w:r>
       <w:r>
-        <w:t>, NAME, LOCATION, LOGO_PATH, RATING, OPEN_TIME, CLOSE_TIME, EMAIL, PASSWORD_HASH)</w:t>
+        <w:t>, NAME, LOCATION, LOGO_PATH, RATING, OPEN_TIME, CLOSE_TIME, EMAIL, PASSWORD_HASH</w:t>
+      </w:r>
+      <w:proofErr w:type="gramStart"/>
+      <w:r>
+        <w:t>)</w:t>
+      </w:r>
+      <w:r>
+        <w:t xml:space="preserve">  /</w:t>
+      </w:r>
+      <w:proofErr w:type="gramEnd"/>
+      <w:r>
+        <w:t xml:space="preserve">/ NEED HELP ON TO STORE </w:t>
+      </w:r>
+      <w:r>
+        <w:t>OPEN AND CLOSING TIME</w:t>
       </w:r>
     </w:p>
     <w:p>
@@ -120,7 +261,36 @@
         <w:t>,</w:t>
       </w:r>
       <w:r>
-        <w:t xml:space="preserve"> FOOD_NAME, PRICE, OFFER, AVAILIBILITY, DESCRIPTION, TYPE)</w:t>
+        <w:t xml:space="preserve"> </w:t>
+      </w:r>
+      <w:r>
+        <w:t>NAME, PRICE, OFFER, AVAILIBILITY, DESCRIPTION, TYPE)</w:t>
+      </w:r>
+    </w:p>
+    <w:p>
+      <w:r>
+        <w:tab/>
+        <w:t xml:space="preserve">// AVALILIBITY IN ‘Y’ OR ‘N’ </w:t>
+      </w:r>
+    </w:p>
+    <w:p>
+      <w:r>
+        <w:tab/>
+        <w:t xml:space="preserve">// DESCRIPTOIN IN </w:t>
+      </w:r>
+      <w:proofErr w:type="gramStart"/>
+      <w:r>
+        <w:t>VARCHAR2(</w:t>
+      </w:r>
+      <w:proofErr w:type="gramEnd"/>
+      <w:r>
+        <w:t>1000)</w:t>
+      </w:r>
+    </w:p>
+    <w:p>
+      <w:r>
+        <w:tab/>
+        <w:t>// ID SET TO NULL</w:t>
       </w:r>
     </w:p>
     <w:p>
@@ -690,12 +860,7 @@
         <w:t>CONTRACT_ID</w:t>
       </w:r>
       <w:r>
-        <w:t>,  A</w:t>
-      </w:r>
-      <w:bookmarkStart w:id="0" w:name="_GoBack"/>
-      <w:bookmarkEnd w:id="0"/>
-      <w:r>
-        <w:t>DMIN_ID)</w:t>
+        <w:t>,  ADMIN_ID)</w:t>
       </w:r>
     </w:p>
     <w:p>
@@ -740,6 +905,7 @@
         <w:t>)</w:t>
       </w:r>
     </w:p>
+    <w:p/>
     <w:sectPr>
       <w:pgSz w:w="12240" w:h="15840"/>
       <w:pgMar w:top="1440" w:right="1440" w:bottom="1440" w:left="1440" w:header="720" w:footer="720" w:gutter="0"/>

</xml_diff>